<commit_message>
[docs] some changes in "Plan Gestión Riesgos"
</commit_message>
<xml_diff>
--- a/docs/PLAN DE GESTIÓN DE RIESGOS.docx
+++ b/docs/PLAN DE GESTIÓN DE RIESGOS.docx
@@ -215,7 +215,7 @@
       </w:tblGrid>
       <w:tr>
         <w:trPr>
-          <w:trHeight w:val="4220"/>
+          <w:trHeight w:val="3936"/>
         </w:trPr>
         <w:tc>
           <w:tcPr>
@@ -288,23 +288,7 @@
                 <w:color w:val="0070C0"/>
                 <w:lang w:val="es-ES"/>
               </w:rPr>
-              <w:t xml:space="preserve"> y la norma </w:t>
-            </w:r>
-            <w:r>
-              <w:rPr>
-                <w:b/>
-                <w:bCs/>
-                <w:color w:val="0070C0"/>
-                <w:lang w:val="es-ES"/>
-              </w:rPr>
-              <w:t>ISO 31000</w:t>
-            </w:r>
-            <w:r>
-              <w:rPr>
-                <w:color w:val="0070C0"/>
-                <w:lang w:val="es-ES"/>
-              </w:rPr>
-              <w:t xml:space="preserve">, que promueven un enfoque continuo y estructurado para identificar, evaluar y mitigar riesgos. Además, se aplicarán los procedimientos internos de </w:t>
+              <w:t xml:space="preserve">. Además, se aplicarán los procedimientos internos de </w:t>
             </w:r>
             <w:proofErr w:type="spellStart"/>
             <w:r>
@@ -786,7 +770,15 @@
           <w:p>
             <w:pPr>
               <w:spacing w:afterAutospacing="0"/>
-              <w:ind w:left="720"/>
+              <w:rPr>
+                <w:color w:val="0070C0"/>
+                <w:lang w:val="es-ES"/>
+              </w:rPr>
+            </w:pPr>
+          </w:p>
+          <w:p>
+            <w:pPr>
+              <w:spacing w:afterAutospacing="0"/>
               <w:rPr>
                 <w:color w:val="0070C0"/>
                 <w:lang w:val="es-ES"/>
@@ -878,6 +870,14 @@
         </w:tc>
       </w:tr>
     </w:tbl>
+    <w:p>
+      <w:pPr>
+        <w:spacing w:after="0" w:afterAutospacing="0"/>
+        <w:rPr>
+          <w:sz w:val="20"/>
+        </w:rPr>
+      </w:pPr>
+    </w:p>
     <w:p>
       <w:pPr>
         <w:spacing w:after="0" w:afterAutospacing="0"/>
@@ -920,7 +920,7 @@
       </w:tblGrid>
       <w:tr>
         <w:trPr>
-          <w:trHeight w:val="8037"/>
+          <w:trHeight w:val="7048"/>
         </w:trPr>
         <w:tc>
           <w:tcPr>
@@ -1038,7 +1038,7 @@
                 <w:color w:val="0070C0"/>
                 <w:lang w:val="es-ES"/>
               </w:rPr>
-              <w:t>: Se realizarán reuniones periódicas con el cliente, el patrocinador</w:t>
+              <w:t>: Se realizarán reuniones el patrocinador</w:t>
             </w:r>
             <w:r>
               <w:rPr>
@@ -1231,35 +1231,6 @@
                 <w:color w:val="0070C0"/>
                 <w:lang w:val="es-ES"/>
               </w:rPr>
-              <w:t>Análisis FODA</w:t>
-            </w:r>
-            <w:r>
-              <w:rPr>
-                <w:color w:val="0070C0"/>
-                <w:lang w:val="es-ES"/>
-              </w:rPr>
-              <w:t>: Se aplicará esta técnica (Fortalezas, Oportunidades, Debilidades y Amenazas) para identificar tanto riesgos internos como externos al proyecto. Este análisis ayudará a tener una visión integral de los factores que pueden impactar en el éxito del proyecto.</w:t>
-            </w:r>
-          </w:p>
-          <w:p>
-            <w:pPr>
-              <w:numPr>
-                <w:ilvl w:val="0"/>
-                <w:numId w:val="2"/>
-              </w:numPr>
-              <w:spacing w:afterAutospacing="0"/>
-              <w:rPr>
-                <w:color w:val="0070C0"/>
-                <w:lang w:val="es-ES"/>
-              </w:rPr>
-            </w:pPr>
-            <w:r>
-              <w:rPr>
-                <w:b/>
-                <w:bCs/>
-                <w:color w:val="0070C0"/>
-                <w:lang w:val="es-ES"/>
-              </w:rPr>
               <w:t>Registro de riesgos continuo</w:t>
             </w:r>
             <w:r>
@@ -1343,6 +1314,16 @@
         </w:tc>
       </w:tr>
     </w:tbl>
+    <w:p>
+      <w:pPr>
+        <w:spacing w:after="0" w:afterAutospacing="0"/>
+      </w:pPr>
+    </w:p>
+    <w:p>
+      <w:pPr>
+        <w:spacing w:after="0" w:afterAutospacing="0"/>
+      </w:pPr>
+    </w:p>
     <w:p>
       <w:pPr>
         <w:spacing w:after="0" w:afterAutospacing="0"/>
@@ -1414,7 +1395,7 @@
       </w:tblGrid>
       <w:tr>
         <w:trPr>
-          <w:trHeight w:val="9396"/>
+          <w:trHeight w:val="9538"/>
         </w:trPr>
         <w:tc>
           <w:tcPr>
@@ -1441,8 +1422,8 @@
               <w:spacing w:afterAutospacing="0"/>
               <w:rPr>
                 <w:color w:val="0070C0"/>
-                <w:sz w:val="8"/>
-                <w:szCs w:val="8"/>
+                <w:sz w:val="12"/>
+                <w:szCs w:val="12"/>
                 <w:lang w:val="es-ES"/>
               </w:rPr>
             </w:pPr>
@@ -1651,8 +1632,8 @@
               <w:spacing w:afterAutospacing="0"/>
               <w:rPr>
                 <w:color w:val="0070C0"/>
-                <w:sz w:val="8"/>
-                <w:szCs w:val="8"/>
+                <w:sz w:val="12"/>
+                <w:szCs w:val="12"/>
                 <w:lang w:val="es-ES"/>
               </w:rPr>
             </w:pPr>
@@ -1887,8 +1868,8 @@
               <w:spacing w:afterAutospacing="0"/>
               <w:rPr>
                 <w:color w:val="0070C0"/>
-                <w:sz w:val="8"/>
-                <w:szCs w:val="8"/>
+                <w:sz w:val="12"/>
+                <w:szCs w:val="12"/>
                 <w:lang w:val="es-ES"/>
               </w:rPr>
             </w:pPr>
@@ -2109,7 +2090,21 @@
                 <w:color w:val="0070C0"/>
                 <w:lang w:val="es-ES"/>
               </w:rPr>
-              <w:t xml:space="preserve">Cada riesgo identificado será evaluado en función de su probabilidad de ocurrencia (muy baja, baja, media, alta, muy alta) y su impacto (muy bajo, bajo, medio, alto, muy alto) en áreas clave del proyecto, como el alcance, los costos, el cronograma y la calidad. La </w:t>
+              <w:t xml:space="preserve">Cada riesgo identificado será evaluado en función de su probabilidad de ocurrencia (muy baja, baja, media, alta, muy alta) y su impacto (muy bajo, bajo, medio, alto, muy alto) en áreas clave del proyecto, como el alcance, los costos, el </w:t>
+            </w:r>
+            <w:r>
+              <w:rPr>
+                <w:color w:val="0070C0"/>
+                <w:lang w:val="es-ES"/>
+              </w:rPr>
+              <w:t>tiempo</w:t>
+            </w:r>
+            <w:r>
+              <w:rPr>
+                <w:color w:val="0070C0"/>
+                <w:lang w:val="es-ES"/>
+              </w:rPr>
+              <w:t xml:space="preserve"> y la calidad. La </w:t>
             </w:r>
             <w:r>
               <w:rPr>
@@ -2691,7 +2686,7 @@
                 <w:color w:val="0070C0"/>
                 <w:lang w:val="es-ES"/>
               </w:rPr>
-              <w:t>Director</w:t>
+              <w:t>Jefe</w:t>
             </w:r>
             <w:proofErr w:type="gramEnd"/>
             <w:r>
@@ -2777,7 +2772,7 @@
       </w:tblGrid>
       <w:tr>
         <w:trPr>
-          <w:trHeight w:val="8887"/>
+          <w:trHeight w:val="9029"/>
         </w:trPr>
         <w:tc>
           <w:tcPr>
@@ -3573,7 +3568,7 @@
       </w:tr>
       <w:tr>
         <w:trPr>
-          <w:trHeight w:val="1125"/>
+          <w:trHeight w:val="1267"/>
         </w:trPr>
         <w:tc>
           <w:tcPr>
@@ -3636,7 +3631,7 @@
       </w:tr>
       <w:tr>
         <w:trPr>
-          <w:trHeight w:val="1269"/>
+          <w:trHeight w:val="1271"/>
         </w:trPr>
         <w:tc>
           <w:tcPr>
@@ -3685,7 +3680,7 @@
       </w:tr>
       <w:tr>
         <w:trPr>
-          <w:trHeight w:val="1556"/>
+          <w:trHeight w:val="1558"/>
         </w:trPr>
         <w:tc>
           <w:tcPr>
@@ -4144,7 +4139,6 @@
                 <w:color w:val="0070C0"/>
                 <w:lang w:val="es-ES"/>
               </w:rPr>
-              <w:lastRenderedPageBreak/>
               <w:t>Uso de las Reservas de Contingencia</w:t>
             </w:r>
             <w:r>
@@ -4397,7 +4391,7 @@
                 <w:color w:val="0070C0"/>
                 <w:lang w:val="es-ES"/>
               </w:rPr>
-              <w:t>Director</w:t>
+              <w:t>Jefe</w:t>
             </w:r>
             <w:proofErr w:type="gramEnd"/>
             <w:r>
@@ -5608,19 +5602,7 @@
               <w:rPr>
                 <w:color w:val="0070C0"/>
               </w:rPr>
-              <w:t xml:space="preserve"> </w:t>
-            </w:r>
-            <w:r>
-              <w:rPr>
-                <w:color w:val="0070C0"/>
-              </w:rPr>
-              <w:t>más</w:t>
-            </w:r>
-            <w:r>
-              <w:rPr>
-                <w:color w:val="0070C0"/>
-              </w:rPr>
-              <w:t xml:space="preserve"> </w:t>
+              <w:t xml:space="preserve"> más </w:t>
             </w:r>
             <w:r>
               <w:rPr>
@@ -5632,13 +5614,7 @@
               <w:rPr>
                 <w:color w:val="0070C0"/>
               </w:rPr>
-              <w:t xml:space="preserve"> </w:t>
-            </w:r>
-            <w:r>
-              <w:rPr>
-                <w:color w:val="0070C0"/>
-              </w:rPr>
-              <w:t>5</w:t>
+              <w:t xml:space="preserve"> 5</w:t>
             </w:r>
             <w:r>
               <w:rPr>
@@ -5968,13 +5944,7 @@
               <w:rPr>
                 <w:color w:val="0070C0"/>
               </w:rPr>
-              <w:t xml:space="preserve"> </w:t>
-            </w:r>
-            <w:r>
-              <w:rPr>
-                <w:color w:val="0070C0"/>
-              </w:rPr>
-              <w:t>5</w:t>
+              <w:t xml:space="preserve"> 5</w:t>
             </w:r>
             <w:r>
               <w:rPr>
@@ -6116,19 +6086,25 @@
               <w:rPr>
                 <w:color w:val="0070C0"/>
               </w:rPr>
+              <w:t xml:space="preserve"> 1</w:t>
+            </w:r>
+            <w:r>
+              <w:rPr>
+                <w:color w:val="0070C0"/>
+              </w:rPr>
+              <w:t>0%</w:t>
+            </w:r>
+            <w:r>
+              <w:rPr>
+                <w:color w:val="0070C0"/>
+              </w:rPr>
               <w:t xml:space="preserve"> </w:t>
             </w:r>
             <w:r>
               <w:rPr>
                 <w:color w:val="0070C0"/>
               </w:rPr>
-              <w:t>1</w:t>
-            </w:r>
-            <w:r>
-              <w:rPr>
-                <w:color w:val="0070C0"/>
-              </w:rPr>
-              <w:t>0%</w:t>
+              <w:t>y</w:t>
             </w:r>
             <w:r>
               <w:rPr>
@@ -6140,31 +6116,13 @@
               <w:rPr>
                 <w:color w:val="0070C0"/>
               </w:rPr>
-              <w:t>y</w:t>
-            </w:r>
-            <w:r>
-              <w:rPr>
-                <w:color w:val="0070C0"/>
-              </w:rPr>
-              <w:t xml:space="preserve"> </w:t>
-            </w:r>
-            <w:r>
-              <w:rPr>
-                <w:color w:val="0070C0"/>
-              </w:rPr>
               <w:t>el</w:t>
             </w:r>
             <w:r>
               <w:rPr>
                 <w:color w:val="0070C0"/>
               </w:rPr>
-              <w:t xml:space="preserve"> </w:t>
-            </w:r>
-            <w:r>
-              <w:rPr>
-                <w:color w:val="0070C0"/>
-              </w:rPr>
-              <w:t>2</w:t>
+              <w:t xml:space="preserve"> 2</w:t>
             </w:r>
             <w:r>
               <w:rPr>
@@ -6470,19 +6428,25 @@
               <w:rPr>
                 <w:color w:val="0070C0"/>
               </w:rPr>
+              <w:t xml:space="preserve"> 5</w:t>
+            </w:r>
+            <w:r>
+              <w:rPr>
+                <w:color w:val="0070C0"/>
+              </w:rPr>
+              <w:t>%</w:t>
+            </w:r>
+            <w:r>
+              <w:rPr>
+                <w:color w:val="0070C0"/>
+              </w:rPr>
               <w:t xml:space="preserve"> </w:t>
             </w:r>
             <w:r>
               <w:rPr>
                 <w:color w:val="0070C0"/>
               </w:rPr>
-              <w:t>5</w:t>
-            </w:r>
-            <w:r>
-              <w:rPr>
-                <w:color w:val="0070C0"/>
-              </w:rPr>
-              <w:t>%</w:t>
+              <w:t>y</w:t>
             </w:r>
             <w:r>
               <w:rPr>
@@ -6494,31 +6458,13 @@
               <w:rPr>
                 <w:color w:val="0070C0"/>
               </w:rPr>
-              <w:t>y</w:t>
-            </w:r>
-            <w:r>
-              <w:rPr>
-                <w:color w:val="0070C0"/>
-              </w:rPr>
-              <w:t xml:space="preserve"> </w:t>
-            </w:r>
-            <w:r>
-              <w:rPr>
-                <w:color w:val="0070C0"/>
-              </w:rPr>
               <w:t>el</w:t>
             </w:r>
             <w:r>
               <w:rPr>
                 <w:color w:val="0070C0"/>
               </w:rPr>
-              <w:t xml:space="preserve"> </w:t>
-            </w:r>
-            <w:r>
-              <w:rPr>
-                <w:color w:val="0070C0"/>
-              </w:rPr>
-              <w:t>1</w:t>
+              <w:t xml:space="preserve"> 1</w:t>
             </w:r>
             <w:r>
               <w:rPr>
@@ -6716,13 +6662,7 @@
               <w:rPr>
                 <w:color w:val="0070C0"/>
               </w:rPr>
-              <w:t>menos</w:t>
-            </w:r>
-            <w:r>
-              <w:rPr>
-                <w:color w:val="0070C0"/>
-              </w:rPr>
-              <w:t xml:space="preserve"> del</w:t>
+              <w:t>menos del</w:t>
             </w:r>
             <w:r>
               <w:rPr>
@@ -6792,19 +6732,7 @@
               <w:rPr>
                 <w:color w:val="0070C0"/>
               </w:rPr>
-              <w:t xml:space="preserve">menor al </w:t>
-            </w:r>
-            <w:r>
-              <w:rPr>
-                <w:color w:val="0070C0"/>
-              </w:rPr>
-              <w:t>1</w:t>
-            </w:r>
-            <w:r>
-              <w:rPr>
-                <w:color w:val="0070C0"/>
-              </w:rPr>
-              <w:t>% del presupuesto</w:t>
+              <w:t>menor al 1% del presupuesto</w:t>
             </w:r>
             <w:r>
               <w:rPr>
@@ -7649,6 +7577,16 @@
         </w:tc>
       </w:tr>
     </w:tbl>
+    <w:p>
+      <w:pPr>
+        <w:spacing w:after="0" w:afterAutospacing="0"/>
+        <w:rPr>
+          <w:b/>
+          <w:sz w:val="12"/>
+          <w:szCs w:val="12"/>
+        </w:rPr>
+      </w:pPr>
+    </w:p>
     <w:p>
       <w:pPr>
         <w:spacing w:after="0" w:afterAutospacing="0"/>
@@ -11839,6 +11777,7 @@
   <w:style w:type="character" w:default="1" w:styleId="Fuentedeprrafopredeter">
     <w:name w:val="Default Paragraph Font"/>
     <w:uiPriority w:val="1"/>
+    <w:semiHidden/>
     <w:unhideWhenUsed/>
   </w:style>
   <w:style w:type="table" w:default="1" w:styleId="Tablanormal">

</xml_diff>